<commit_message>
doument: workload, parser: redundent error production in stmt
</commit_message>
<xml_diff>
--- a/Project Final Report.docx
+++ b/Project Final Report.docx
@@ -593,6 +593,16 @@
                 <w:szCs w:val="24"/>
               </w:rPr>
             </w:pPr>
+            <w:proofErr w:type="spellStart"/>
+            <w:r>
+              <w:rPr>
+                <w:rFonts w:ascii="Century Gothic" w:hAnsi="Century Gothic"/>
+                <w:sz w:val="24"/>
+                <w:szCs w:val="24"/>
+              </w:rPr>
+              <w:t>Lexer</w:t>
+            </w:r>
+            <w:proofErr w:type="spellEnd"/>
           </w:p>
           <w:p>
             <w:pPr>
@@ -603,6 +613,86 @@
                 <w:szCs w:val="24"/>
               </w:rPr>
             </w:pPr>
+            <w:r>
+              <w:rPr>
+                <w:rFonts w:ascii="Century Gothic" w:hAnsi="Century Gothic"/>
+                <w:sz w:val="24"/>
+                <w:szCs w:val="24"/>
+              </w:rPr>
+              <w:t>Parser</w:t>
+            </w:r>
+          </w:p>
+          <w:p>
+            <w:pPr>
+              <w:cnfStyle w:val="000000100000" w:firstRow="0" w:lastRow="0" w:firstColumn="0" w:lastColumn="0" w:oddVBand="0" w:evenVBand="0" w:oddHBand="1" w:evenHBand="0" w:firstRowFirstColumn="0" w:firstRowLastColumn="0" w:lastRowFirstColumn="0" w:lastRowLastColumn="0"/>
+              <w:rPr>
+                <w:rFonts w:ascii="Century Gothic" w:hAnsi="Century Gothic"/>
+                <w:sz w:val="24"/>
+                <w:szCs w:val="24"/>
+              </w:rPr>
+            </w:pPr>
+            <w:r>
+              <w:rPr>
+                <w:rFonts w:ascii="Century Gothic" w:hAnsi="Century Gothic"/>
+                <w:sz w:val="24"/>
+                <w:szCs w:val="24"/>
+              </w:rPr>
+              <w:t>Errors</w:t>
+            </w:r>
+          </w:p>
+          <w:p>
+            <w:pPr>
+              <w:cnfStyle w:val="000000100000" w:firstRow="0" w:lastRow="0" w:firstColumn="0" w:lastColumn="0" w:oddVBand="0" w:evenVBand="0" w:oddHBand="1" w:evenHBand="0" w:firstRowFirstColumn="0" w:firstRowLastColumn="0" w:lastRowFirstColumn="0" w:lastRowLastColumn="0"/>
+              <w:rPr>
+                <w:rFonts w:ascii="Century Gothic" w:hAnsi="Century Gothic"/>
+                <w:sz w:val="24"/>
+                <w:szCs w:val="24"/>
+              </w:rPr>
+            </w:pPr>
+            <w:r>
+              <w:rPr>
+                <w:rFonts w:ascii="Century Gothic" w:hAnsi="Century Gothic"/>
+                <w:sz w:val="24"/>
+                <w:szCs w:val="24"/>
+              </w:rPr>
+              <w:t>Interpreter</w:t>
+            </w:r>
+          </w:p>
+          <w:p>
+            <w:pPr>
+              <w:cnfStyle w:val="000000100000" w:firstRow="0" w:lastRow="0" w:firstColumn="0" w:lastColumn="0" w:oddVBand="0" w:evenVBand="0" w:oddHBand="1" w:evenHBand="0" w:firstRowFirstColumn="0" w:firstRowLastColumn="0" w:lastRowFirstColumn="0" w:lastRowLastColumn="0"/>
+              <w:rPr>
+                <w:rFonts w:ascii="Century Gothic" w:hAnsi="Century Gothic"/>
+                <w:sz w:val="24"/>
+                <w:szCs w:val="24"/>
+              </w:rPr>
+            </w:pPr>
+            <w:r>
+              <w:rPr>
+                <w:rFonts w:ascii="Century Gothic" w:hAnsi="Century Gothic"/>
+                <w:sz w:val="24"/>
+                <w:szCs w:val="24"/>
+              </w:rPr>
+              <w:t>Symbol table</w:t>
+            </w:r>
+          </w:p>
+          <w:p>
+            <w:pPr>
+              <w:cnfStyle w:val="000000100000" w:firstRow="0" w:lastRow="0" w:firstColumn="0" w:lastColumn="0" w:oddVBand="0" w:evenVBand="0" w:oddHBand="1" w:evenHBand="0" w:firstRowFirstColumn="0" w:firstRowLastColumn="0" w:lastRowFirstColumn="0" w:lastRowLastColumn="0"/>
+              <w:rPr>
+                <w:rFonts w:ascii="Century Gothic" w:hAnsi="Century Gothic"/>
+                <w:sz w:val="24"/>
+                <w:szCs w:val="24"/>
+              </w:rPr>
+            </w:pPr>
+            <w:r>
+              <w:rPr>
+                <w:rFonts w:ascii="Century Gothic" w:hAnsi="Century Gothic"/>
+                <w:sz w:val="24"/>
+                <w:szCs w:val="24"/>
+              </w:rPr>
+              <w:t>Quadruples</w:t>
+            </w:r>
           </w:p>
         </w:tc>
       </w:tr>
@@ -2737,7 +2827,7 @@
 </file>
 
 <file path=customXml/itemProps1.xml><?xml version="1.0" encoding="utf-8"?>
-<ds:datastoreItem xmlns:ds="http://schemas.openxmlformats.org/officeDocument/2006/customXml" ds:itemID="{86917C93-6A92-43B2-8BD8-4F50D952C67A}">
+<ds:datastoreItem xmlns:ds="http://schemas.openxmlformats.org/officeDocument/2006/customXml" ds:itemID="{0ACF3EB0-7A00-4637-8D64-AAFABE408F0F}">
   <ds:schemaRefs>
     <ds:schemaRef ds:uri="http://schemas.openxmlformats.org/officeDocument/2006/bibliography"/>
   </ds:schemaRefs>

</xml_diff>

<commit_message>
document: distributed workload, quadruples description symboltable: print variables' types
</commit_message>
<xml_diff>
--- a/Project Final Report.docx
+++ b/Project Final Report.docx
@@ -277,20 +277,10 @@
           <w:rFonts w:ascii="Century Gothic" w:hAnsi="Century Gothic"/>
           <w:b/>
           <w:bCs/>
-          <w:sz w:val="48"/>
-          <w:szCs w:val="48"/>
-        </w:rPr>
-      </w:pPr>
-      <w:r>
-        <w:rPr>
-          <w:rFonts w:ascii="Century Gothic" w:hAnsi="Century Gothic"/>
-          <w:b/>
-          <w:bCs/>
-          <w:sz w:val="48"/>
-          <w:szCs w:val="48"/>
-        </w:rPr>
-        <w:t>Languages and Compilers Project</w:t>
-      </w:r>
+          <w:sz w:val="40"/>
+          <w:szCs w:val="40"/>
+        </w:rPr>
+      </w:pPr>
     </w:p>
     <w:p>
       <w:pPr>
@@ -301,11 +291,11 @@
         <w:spacing w:line="240" w:lineRule="auto"/>
         <w:jc w:val="center"/>
         <w:rPr>
-          <w:rFonts w:ascii="Century Gothic" w:hAnsi="Century Gothic" w:cstheme="minorHAnsi"/>
-          <w:b/>
-          <w:bCs/>
-          <w:sz w:val="32"/>
-          <w:szCs w:val="32"/>
+          <w:rFonts w:ascii="Century Gothic" w:hAnsi="Century Gothic"/>
+          <w:b/>
+          <w:bCs/>
+          <w:sz w:val="40"/>
+          <w:szCs w:val="40"/>
         </w:rPr>
       </w:pPr>
     </w:p>
@@ -318,17 +308,28 @@
         <w:spacing w:line="240" w:lineRule="auto"/>
         <w:jc w:val="center"/>
         <w:rPr>
-          <w:rFonts w:ascii="Century Gothic" w:hAnsi="Century Gothic" w:cstheme="minorHAnsi"/>
-          <w:b/>
-          <w:bCs/>
-          <w:sz w:val="32"/>
-          <w:szCs w:val="32"/>
-        </w:rPr>
-      </w:pPr>
-    </w:p>
-    <w:p>
-      <w:pPr>
-        <w:pStyle w:val="Default"/>
+          <w:rFonts w:ascii="Century Gothic" w:hAnsi="Century Gothic"/>
+          <w:b/>
+          <w:bCs/>
+          <w:sz w:val="48"/>
+          <w:szCs w:val="48"/>
+        </w:rPr>
+      </w:pPr>
+      <w:r>
+        <w:rPr>
+          <w:rFonts w:ascii="Century Gothic" w:hAnsi="Century Gothic"/>
+          <w:b/>
+          <w:bCs/>
+          <w:sz w:val="48"/>
+          <w:szCs w:val="48"/>
+        </w:rPr>
+        <w:t>Languages and Compilers Project</w:t>
+      </w:r>
+    </w:p>
+    <w:p>
+      <w:pPr>
+        <w:pStyle w:val="Default"/>
+        <w:jc w:val="center"/>
         <w:rPr>
           <w:rFonts w:ascii="Century Gothic" w:hAnsi="Century Gothic" w:cstheme="minorHAnsi"/>
           <w:b/>
@@ -371,7 +372,10 @@
           <w:szCs w:val="28"/>
         </w:rPr>
       </w:pPr>
-      <w:r>
+    </w:p>
+    <w:p>
+      <w:pPr>
+        <w:pStyle w:val="Default"/>
         <w:rPr>
           <w:rFonts w:ascii="Century Gothic" w:hAnsi="Century Gothic" w:cstheme="minorHAnsi"/>
           <w:b/>
@@ -379,7 +383,278 @@
           <w:sz w:val="28"/>
           <w:szCs w:val="28"/>
         </w:rPr>
+      </w:pPr>
+    </w:p>
+    <w:p>
+      <w:pPr>
+        <w:pStyle w:val="Default"/>
+        <w:rPr>
+          <w:rFonts w:ascii="Century Gothic" w:hAnsi="Century Gothic" w:cstheme="minorHAnsi"/>
+          <w:b/>
+          <w:bCs/>
+          <w:sz w:val="28"/>
+          <w:szCs w:val="28"/>
+        </w:rPr>
+      </w:pPr>
+    </w:p>
+    <w:p>
+      <w:pPr>
+        <w:pStyle w:val="Default"/>
+        <w:rPr>
+          <w:rFonts w:ascii="Century Gothic" w:hAnsi="Century Gothic" w:cstheme="minorHAnsi"/>
+          <w:b/>
+          <w:bCs/>
+          <w:sz w:val="28"/>
+          <w:szCs w:val="28"/>
+        </w:rPr>
+      </w:pPr>
+    </w:p>
+    <w:p>
+      <w:pPr>
+        <w:pStyle w:val="Default"/>
+        <w:rPr>
+          <w:rFonts w:ascii="Century Gothic" w:hAnsi="Century Gothic" w:cstheme="minorHAnsi"/>
+          <w:b/>
+          <w:bCs/>
+          <w:sz w:val="28"/>
+          <w:szCs w:val="28"/>
+        </w:rPr>
+      </w:pPr>
+    </w:p>
+    <w:p>
+      <w:pPr>
+        <w:pStyle w:val="Default"/>
+        <w:rPr>
+          <w:rFonts w:ascii="Century Gothic" w:hAnsi="Century Gothic" w:cstheme="minorHAnsi"/>
+          <w:b/>
+          <w:bCs/>
+          <w:sz w:val="28"/>
+          <w:szCs w:val="28"/>
+        </w:rPr>
+      </w:pPr>
+    </w:p>
+    <w:p>
+      <w:pPr>
+        <w:pStyle w:val="Default"/>
+        <w:rPr>
+          <w:rFonts w:ascii="Century Gothic" w:hAnsi="Century Gothic" w:cstheme="minorHAnsi"/>
+          <w:b/>
+          <w:bCs/>
+          <w:sz w:val="28"/>
+          <w:szCs w:val="28"/>
+        </w:rPr>
+      </w:pPr>
+    </w:p>
+    <w:p>
+      <w:pPr>
+        <w:pStyle w:val="Default"/>
+        <w:rPr>
+          <w:rFonts w:ascii="Century Gothic" w:hAnsi="Century Gothic" w:cstheme="minorHAnsi"/>
+          <w:b/>
+          <w:bCs/>
+          <w:sz w:val="28"/>
+          <w:szCs w:val="28"/>
+        </w:rPr>
+      </w:pPr>
+    </w:p>
+    <w:p>
+      <w:pPr>
+        <w:pStyle w:val="Default"/>
+        <w:rPr>
+          <w:rFonts w:ascii="Century Gothic" w:hAnsi="Century Gothic" w:cstheme="minorHAnsi"/>
+          <w:b/>
+          <w:bCs/>
+          <w:sz w:val="28"/>
+          <w:szCs w:val="28"/>
+        </w:rPr>
+      </w:pPr>
+    </w:p>
+    <w:p>
+      <w:pPr>
+        <w:pStyle w:val="Default"/>
+        <w:rPr>
+          <w:rFonts w:ascii="Century Gothic" w:hAnsi="Century Gothic" w:cstheme="minorHAnsi"/>
+          <w:b/>
+          <w:bCs/>
+          <w:sz w:val="28"/>
+          <w:szCs w:val="28"/>
+        </w:rPr>
+      </w:pPr>
+    </w:p>
+    <w:p>
+      <w:pPr>
+        <w:pStyle w:val="Default"/>
+        <w:rPr>
+          <w:rFonts w:ascii="Century Gothic" w:hAnsi="Century Gothic" w:cstheme="minorHAnsi"/>
+          <w:b/>
+          <w:bCs/>
+          <w:sz w:val="28"/>
+          <w:szCs w:val="28"/>
+        </w:rPr>
+      </w:pPr>
+    </w:p>
+    <w:p>
+      <w:pPr>
+        <w:pStyle w:val="Default"/>
+        <w:rPr>
+          <w:rFonts w:ascii="Century Gothic" w:hAnsi="Century Gothic" w:cstheme="minorHAnsi"/>
+          <w:b/>
+          <w:bCs/>
+          <w:sz w:val="28"/>
+          <w:szCs w:val="28"/>
+        </w:rPr>
+      </w:pPr>
+    </w:p>
+    <w:p>
+      <w:pPr>
+        <w:pStyle w:val="Default"/>
+        <w:rPr>
+          <w:rFonts w:ascii="Century Gothic" w:hAnsi="Century Gothic" w:cstheme="minorHAnsi"/>
+          <w:b/>
+          <w:bCs/>
+          <w:sz w:val="28"/>
+          <w:szCs w:val="28"/>
+        </w:rPr>
+      </w:pPr>
+    </w:p>
+    <w:p>
+      <w:pPr>
+        <w:pStyle w:val="Default"/>
+        <w:rPr>
+          <w:rFonts w:ascii="Century Gothic" w:hAnsi="Century Gothic" w:cstheme="minorHAnsi"/>
+          <w:b/>
+          <w:bCs/>
+          <w:sz w:val="28"/>
+          <w:szCs w:val="28"/>
+        </w:rPr>
+      </w:pPr>
+    </w:p>
+    <w:p>
+      <w:pPr>
+        <w:pStyle w:val="Default"/>
+        <w:rPr>
+          <w:rFonts w:ascii="Century Gothic" w:hAnsi="Century Gothic" w:cstheme="minorHAnsi"/>
+          <w:b/>
+          <w:bCs/>
+          <w:sz w:val="28"/>
+          <w:szCs w:val="28"/>
+        </w:rPr>
+      </w:pPr>
+    </w:p>
+    <w:p>
+      <w:pPr>
+        <w:pStyle w:val="Default"/>
+        <w:rPr>
+          <w:rFonts w:ascii="Century Gothic" w:hAnsi="Century Gothic" w:cstheme="minorHAnsi"/>
+          <w:b/>
+          <w:bCs/>
+          <w:sz w:val="28"/>
+          <w:szCs w:val="28"/>
+        </w:rPr>
+      </w:pPr>
+    </w:p>
+    <w:p>
+      <w:pPr>
+        <w:pStyle w:val="Default"/>
+        <w:rPr>
+          <w:rFonts w:ascii="Century Gothic" w:hAnsi="Century Gothic" w:cstheme="minorHAnsi"/>
+          <w:b/>
+          <w:bCs/>
+          <w:sz w:val="28"/>
+          <w:szCs w:val="28"/>
+        </w:rPr>
+      </w:pPr>
+    </w:p>
+    <w:p>
+      <w:pPr>
+        <w:pStyle w:val="Default"/>
+        <w:rPr>
+          <w:rFonts w:ascii="Century Gothic" w:hAnsi="Century Gothic" w:cstheme="minorHAnsi"/>
+          <w:b/>
+          <w:bCs/>
+          <w:sz w:val="28"/>
+          <w:szCs w:val="28"/>
+        </w:rPr>
+      </w:pPr>
+    </w:p>
+    <w:p>
+      <w:pPr>
+        <w:pStyle w:val="Default"/>
+        <w:rPr>
+          <w:rFonts w:ascii="Century Gothic" w:hAnsi="Century Gothic" w:cstheme="minorHAnsi"/>
+          <w:b/>
+          <w:bCs/>
+          <w:sz w:val="28"/>
+          <w:szCs w:val="28"/>
+        </w:rPr>
+      </w:pPr>
+    </w:p>
+    <w:p>
+      <w:pPr>
+        <w:pStyle w:val="Default"/>
+        <w:rPr>
+          <w:rFonts w:ascii="Century Gothic" w:hAnsi="Century Gothic" w:cstheme="minorHAnsi"/>
+          <w:b/>
+          <w:bCs/>
+          <w:sz w:val="28"/>
+          <w:szCs w:val="28"/>
+        </w:rPr>
+      </w:pPr>
+    </w:p>
+    <w:p>
+      <w:pPr>
+        <w:pStyle w:val="Default"/>
+        <w:rPr>
+          <w:rFonts w:ascii="Century Gothic" w:hAnsi="Century Gothic" w:cstheme="minorHAnsi"/>
+          <w:b/>
+          <w:bCs/>
+          <w:sz w:val="28"/>
+          <w:szCs w:val="28"/>
+        </w:rPr>
+      </w:pPr>
+    </w:p>
+    <w:p>
+      <w:pPr>
+        <w:pStyle w:val="Default"/>
+        <w:rPr>
+          <w:rFonts w:ascii="Century Gothic" w:hAnsi="Century Gothic" w:cstheme="minorHAnsi"/>
+          <w:b/>
+          <w:bCs/>
+          <w:sz w:val="28"/>
+          <w:szCs w:val="28"/>
+        </w:rPr>
+      </w:pPr>
+    </w:p>
+    <w:p>
+      <w:pPr>
+        <w:pStyle w:val="Default"/>
+        <w:rPr>
+          <w:rFonts w:ascii="Century Gothic" w:hAnsi="Century Gothic" w:cstheme="minorHAnsi"/>
+          <w:b/>
+          <w:bCs/>
+          <w:sz w:val="28"/>
+          <w:szCs w:val="28"/>
+        </w:rPr>
+      </w:pPr>
+      <w:r>
+        <w:rPr>
+          <w:rFonts w:ascii="Century Gothic" w:hAnsi="Century Gothic" w:cstheme="minorHAnsi"/>
+          <w:b/>
+          <w:bCs/>
+          <w:sz w:val="28"/>
+          <w:szCs w:val="28"/>
+        </w:rPr>
         <w:t>Workload</w:t>
+      </w:r>
+      <w:r>
+        <w:rPr>
+          <w:rFonts w:ascii="Century Gothic" w:hAnsi="Century Gothic" w:cstheme="minorHAnsi"/>
+          <w:b/>
+          <w:bCs/>
+          <w:sz w:val="28"/>
+          <w:szCs w:val="28"/>
+        </w:rPr>
+        <w:t>:</w:t>
       </w:r>
     </w:p>
     <w:p>
@@ -397,6 +672,13 @@
         <w:tblStyle w:val="ListTable4-Accent1"/>
         <w:tblW w:w="9468" w:type="dxa"/>
         <w:tblInd w:w="108" w:type="dxa"/>
+        <w:tblBorders>
+          <w:top w:val="none" w:sz="0" w:space="0" w:color="auto"/>
+          <w:left w:val="none" w:sz="0" w:space="0" w:color="auto"/>
+          <w:bottom w:val="none" w:sz="0" w:space="0" w:color="auto"/>
+          <w:right w:val="none" w:sz="0" w:space="0" w:color="auto"/>
+          <w:insideH w:val="none" w:sz="0" w:space="0" w:color="auto"/>
+        </w:tblBorders>
         <w:tblLook w:val="04A0" w:firstRow="1" w:lastRow="0" w:firstColumn="1" w:lastColumn="0" w:noHBand="0" w:noVBand="1"/>
       </w:tblPr>
       <w:tblGrid>
@@ -408,6 +690,143 @@
       <w:tr>
         <w:trPr>
           <w:cnfStyle w:val="100000000000" w:firstRow="1" w:lastRow="0" w:firstColumn="0" w:lastColumn="0" w:oddVBand="0" w:evenVBand="0" w:oddHBand="0" w:evenHBand="0" w:firstRowFirstColumn="0" w:firstRowLastColumn="0" w:lastRowFirstColumn="0" w:lastRowLastColumn="0"/>
+          <w:trHeight w:val="909"/>
+        </w:trPr>
+        <w:tc>
+          <w:tcPr>
+            <w:cnfStyle w:val="001000000000" w:firstRow="0" w:lastRow="0" w:firstColumn="1" w:lastColumn="0" w:oddVBand="0" w:evenVBand="0" w:oddHBand="0" w:evenHBand="0" w:firstRowFirstColumn="0" w:firstRowLastColumn="0" w:lastRowFirstColumn="0" w:lastRowLastColumn="0"/>
+            <w:tcW w:w="2367" w:type="dxa"/>
+            <w:tcBorders>
+              <w:top w:val="none" w:sz="0" w:space="0" w:color="auto"/>
+              <w:left w:val="none" w:sz="0" w:space="0" w:color="auto"/>
+              <w:bottom w:val="none" w:sz="0" w:space="0" w:color="auto"/>
+            </w:tcBorders>
+          </w:tcPr>
+          <w:p>
+            <w:pPr>
+              <w:pStyle w:val="Default"/>
+              <w:jc w:val="center"/>
+              <w:rPr>
+                <w:rFonts w:ascii="Century Gothic" w:hAnsi="Century Gothic" w:cstheme="minorHAnsi"/>
+                <w:b w:val="0"/>
+                <w:bCs w:val="0"/>
+                <w:color w:val="FFFFFF" w:themeColor="background1"/>
+                <w:sz w:val="28"/>
+                <w:szCs w:val="28"/>
+              </w:rPr>
+            </w:pPr>
+            <w:r>
+              <w:rPr>
+                <w:rFonts w:ascii="Century Gothic" w:hAnsi="Century Gothic" w:cstheme="minorHAnsi"/>
+                <w:color w:val="FFFFFF" w:themeColor="background1"/>
+                <w:sz w:val="28"/>
+                <w:szCs w:val="28"/>
+              </w:rPr>
+              <w:t>Abdelrahman Hashim</w:t>
+            </w:r>
+          </w:p>
+        </w:tc>
+        <w:tc>
+          <w:tcPr>
+            <w:tcW w:w="2367" w:type="dxa"/>
+            <w:tcBorders>
+              <w:top w:val="none" w:sz="0" w:space="0" w:color="auto"/>
+              <w:bottom w:val="none" w:sz="0" w:space="0" w:color="auto"/>
+            </w:tcBorders>
+          </w:tcPr>
+          <w:p>
+            <w:pPr>
+              <w:pStyle w:val="Default"/>
+              <w:jc w:val="center"/>
+              <w:cnfStyle w:val="100000000000" w:firstRow="1" w:lastRow="0" w:firstColumn="0" w:lastColumn="0" w:oddVBand="0" w:evenVBand="0" w:oddHBand="0" w:evenHBand="0" w:firstRowFirstColumn="0" w:firstRowLastColumn="0" w:lastRowFirstColumn="0" w:lastRowLastColumn="0"/>
+              <w:rPr>
+                <w:rFonts w:ascii="Century Gothic" w:hAnsi="Century Gothic" w:cstheme="minorHAnsi"/>
+                <w:color w:val="FFFFFF" w:themeColor="background1"/>
+                <w:sz w:val="28"/>
+                <w:szCs w:val="28"/>
+              </w:rPr>
+            </w:pPr>
+            <w:r>
+              <w:rPr>
+                <w:rFonts w:ascii="Century Gothic" w:hAnsi="Century Gothic" w:cstheme="minorHAnsi"/>
+                <w:color w:val="FFFFFF" w:themeColor="background1"/>
+                <w:sz w:val="28"/>
+                <w:szCs w:val="28"/>
+              </w:rPr>
+              <w:t>Ehab Rabie</w:t>
+            </w:r>
+          </w:p>
+        </w:tc>
+        <w:tc>
+          <w:tcPr>
+            <w:tcW w:w="2367" w:type="dxa"/>
+            <w:tcBorders>
+              <w:top w:val="none" w:sz="0" w:space="0" w:color="auto"/>
+              <w:bottom w:val="none" w:sz="0" w:space="0" w:color="auto"/>
+            </w:tcBorders>
+          </w:tcPr>
+          <w:p>
+            <w:pPr>
+              <w:pStyle w:val="Default"/>
+              <w:jc w:val="center"/>
+              <w:cnfStyle w:val="100000000000" w:firstRow="1" w:lastRow="0" w:firstColumn="0" w:lastColumn="0" w:oddVBand="0" w:evenVBand="0" w:oddHBand="0" w:evenHBand="0" w:firstRowFirstColumn="0" w:firstRowLastColumn="0" w:lastRowFirstColumn="0" w:lastRowLastColumn="0"/>
+              <w:rPr>
+                <w:rFonts w:ascii="Century Gothic" w:hAnsi="Century Gothic" w:cstheme="minorHAnsi"/>
+                <w:color w:val="FFFFFF" w:themeColor="background1"/>
+                <w:sz w:val="28"/>
+                <w:szCs w:val="28"/>
+              </w:rPr>
+            </w:pPr>
+            <w:r>
+              <w:rPr>
+                <w:rFonts w:ascii="Century Gothic" w:hAnsi="Century Gothic" w:cstheme="minorHAnsi"/>
+                <w:color w:val="FFFFFF" w:themeColor="background1"/>
+                <w:sz w:val="28"/>
+                <w:szCs w:val="28"/>
+              </w:rPr>
+              <w:t>Israa Ashraf</w:t>
+            </w:r>
+          </w:p>
+        </w:tc>
+        <w:tc>
+          <w:tcPr>
+            <w:tcW w:w="2367" w:type="dxa"/>
+            <w:tcBorders>
+              <w:top w:val="none" w:sz="0" w:space="0" w:color="auto"/>
+              <w:bottom w:val="none" w:sz="0" w:space="0" w:color="auto"/>
+              <w:right w:val="none" w:sz="0" w:space="0" w:color="auto"/>
+            </w:tcBorders>
+          </w:tcPr>
+          <w:p>
+            <w:pPr>
+              <w:pStyle w:val="Default"/>
+              <w:jc w:val="center"/>
+              <w:cnfStyle w:val="100000000000" w:firstRow="1" w:lastRow="0" w:firstColumn="0" w:lastColumn="0" w:oddVBand="0" w:evenVBand="0" w:oddHBand="0" w:evenHBand="0" w:firstRowFirstColumn="0" w:firstRowLastColumn="0" w:lastRowFirstColumn="0" w:lastRowLastColumn="0"/>
+              <w:rPr>
+                <w:rFonts w:ascii="Century Gothic" w:hAnsi="Century Gothic" w:cstheme="minorHAnsi"/>
+                <w:b w:val="0"/>
+                <w:bCs w:val="0"/>
+                <w:color w:val="FFFFFF" w:themeColor="background1"/>
+                <w:sz w:val="28"/>
+                <w:szCs w:val="28"/>
+              </w:rPr>
+            </w:pPr>
+            <w:r>
+              <w:rPr>
+                <w:rFonts w:ascii="Century Gothic" w:hAnsi="Century Gothic" w:cstheme="minorHAnsi"/>
+                <w:color w:val="FFFFFF" w:themeColor="background1"/>
+                <w:sz w:val="28"/>
+                <w:szCs w:val="28"/>
+              </w:rPr>
+              <w:t>Sara Ahmed</w:t>
+            </w:r>
+          </w:p>
+        </w:tc>
+      </w:tr>
+      <w:tr>
+        <w:trPr>
+          <w:cnfStyle w:val="000000100000" w:firstRow="0" w:lastRow="0" w:firstColumn="0" w:lastColumn="0" w:oddVBand="0" w:evenVBand="0" w:oddHBand="1" w:evenHBand="0" w:firstRowFirstColumn="0" w:firstRowLastColumn="0" w:lastRowFirstColumn="0" w:lastRowLastColumn="0"/>
+          <w:trHeight w:val="918"/>
         </w:trPr>
         <w:tc>
           <w:tcPr>
@@ -416,24 +835,58 @@
           </w:tcPr>
           <w:p>
             <w:pPr>
-              <w:pStyle w:val="Default"/>
-              <w:rPr>
-                <w:rFonts w:ascii="Century Gothic" w:hAnsi="Century Gothic" w:cstheme="minorHAnsi"/>
+              <w:jc w:val="center"/>
+              <w:rPr>
+                <w:rFonts w:ascii="Century Gothic" w:hAnsi="Century Gothic"/>
                 <w:b w:val="0"/>
                 <w:bCs w:val="0"/>
-                <w:color w:val="FFFFFF" w:themeColor="background1"/>
-                <w:sz w:val="28"/>
-                <w:szCs w:val="28"/>
+                <w:sz w:val="24"/>
+                <w:szCs w:val="24"/>
               </w:rPr>
             </w:pPr>
             <w:r>
               <w:rPr>
-                <w:rFonts w:ascii="Century Gothic" w:hAnsi="Century Gothic" w:cstheme="minorHAnsi"/>
-                <w:color w:val="FFFFFF" w:themeColor="background1"/>
-                <w:sz w:val="28"/>
-                <w:szCs w:val="28"/>
-              </w:rPr>
-              <w:t>Abdelrahman Hashim</w:t>
+                <w:rFonts w:ascii="Century Gothic" w:hAnsi="Century Gothic"/>
+                <w:sz w:val="24"/>
+                <w:szCs w:val="24"/>
+              </w:rPr>
+              <w:t>Semantic E</w:t>
+            </w:r>
+            <w:r>
+              <w:rPr>
+                <w:rFonts w:ascii="Century Gothic" w:hAnsi="Century Gothic"/>
+                <w:sz w:val="24"/>
+                <w:szCs w:val="24"/>
+              </w:rPr>
+              <w:t>rrors</w:t>
+            </w:r>
+          </w:p>
+          <w:p>
+            <w:pPr>
+              <w:jc w:val="center"/>
+              <w:rPr>
+                <w:rFonts w:ascii="Century Gothic" w:hAnsi="Century Gothic"/>
+                <w:b w:val="0"/>
+                <w:bCs w:val="0"/>
+                <w:sz w:val="24"/>
+                <w:szCs w:val="24"/>
+              </w:rPr>
+            </w:pPr>
+            <w:r>
+              <w:rPr>
+                <w:rFonts w:ascii="Century Gothic" w:hAnsi="Century Gothic"/>
+                <w:sz w:val="24"/>
+                <w:szCs w:val="24"/>
+              </w:rPr>
+              <w:t>Quadruples</w:t>
+            </w:r>
+            <w:r>
+              <w:rPr>
+                <w:rFonts w:ascii="Century Gothic" w:hAnsi="Century Gothic"/>
+                <w:sz w:val="24"/>
+                <w:szCs w:val="24"/>
+              </w:rPr>
+              <w:t>: Switch</w:t>
             </w:r>
           </w:p>
         </w:tc>
@@ -443,23 +896,25 @@
           </w:tcPr>
           <w:p>
             <w:pPr>
-              <w:pStyle w:val="Default"/>
-              <w:cnfStyle w:val="100000000000" w:firstRow="1" w:lastRow="0" w:firstColumn="0" w:lastColumn="0" w:oddVBand="0" w:evenVBand="0" w:oddHBand="0" w:evenHBand="0" w:firstRowFirstColumn="0" w:firstRowLastColumn="0" w:lastRowFirstColumn="0" w:lastRowLastColumn="0"/>
-              <w:rPr>
-                <w:rFonts w:ascii="Century Gothic" w:hAnsi="Century Gothic" w:cstheme="minorHAnsi"/>
-                <w:color w:val="FFFFFF" w:themeColor="background1"/>
-                <w:sz w:val="28"/>
-                <w:szCs w:val="28"/>
+              <w:jc w:val="center"/>
+              <w:cnfStyle w:val="000000100000" w:firstRow="0" w:lastRow="0" w:firstColumn="0" w:lastColumn="0" w:oddVBand="0" w:evenVBand="0" w:oddHBand="1" w:evenHBand="0" w:firstRowFirstColumn="0" w:firstRowLastColumn="0" w:lastRowFirstColumn="0" w:lastRowLastColumn="0"/>
+              <w:rPr>
+                <w:rFonts w:ascii="Century Gothic" w:hAnsi="Century Gothic"/>
+                <w:b/>
+                <w:bCs/>
+                <w:sz w:val="24"/>
+                <w:szCs w:val="24"/>
               </w:rPr>
             </w:pPr>
             <w:r>
               <w:rPr>
-                <w:rFonts w:ascii="Century Gothic" w:hAnsi="Century Gothic" w:cstheme="minorHAnsi"/>
-                <w:color w:val="FFFFFF" w:themeColor="background1"/>
-                <w:sz w:val="28"/>
-                <w:szCs w:val="28"/>
-              </w:rPr>
-              <w:t>Ehab Rabie</w:t>
+                <w:rFonts w:ascii="Century Gothic" w:hAnsi="Century Gothic"/>
+                <w:b/>
+                <w:bCs/>
+                <w:sz w:val="24"/>
+                <w:szCs w:val="24"/>
+              </w:rPr>
+              <w:t>Parser</w:t>
             </w:r>
           </w:p>
         </w:tc>
@@ -469,34 +924,58 @@
           </w:tcPr>
           <w:p>
             <w:pPr>
-              <w:pStyle w:val="Default"/>
-              <w:cnfStyle w:val="100000000000" w:firstRow="1" w:lastRow="0" w:firstColumn="0" w:lastColumn="0" w:oddVBand="0" w:evenVBand="0" w:oddHBand="0" w:evenHBand="0" w:firstRowFirstColumn="0" w:firstRowLastColumn="0" w:lastRowFirstColumn="0" w:lastRowLastColumn="0"/>
-              <w:rPr>
-                <w:rFonts w:ascii="Century Gothic" w:hAnsi="Century Gothic" w:cstheme="minorHAnsi"/>
-                <w:color w:val="FFFFFF" w:themeColor="background1"/>
-                <w:sz w:val="28"/>
-                <w:szCs w:val="28"/>
+              <w:jc w:val="center"/>
+              <w:cnfStyle w:val="000000100000" w:firstRow="0" w:lastRow="0" w:firstColumn="0" w:lastColumn="0" w:oddVBand="0" w:evenVBand="0" w:oddHBand="1" w:evenHBand="0" w:firstRowFirstColumn="0" w:firstRowLastColumn="0" w:lastRowFirstColumn="0" w:lastRowLastColumn="0"/>
+              <w:rPr>
+                <w:rFonts w:ascii="Century Gothic" w:hAnsi="Century Gothic"/>
+                <w:b/>
+                <w:bCs/>
+                <w:sz w:val="24"/>
+                <w:szCs w:val="24"/>
               </w:rPr>
             </w:pPr>
-            <w:proofErr w:type="spellStart"/>
-            <w:r>
-              <w:rPr>
-                <w:rFonts w:ascii="Century Gothic" w:hAnsi="Century Gothic" w:cstheme="minorHAnsi"/>
-                <w:color w:val="FFFFFF" w:themeColor="background1"/>
-                <w:sz w:val="28"/>
-                <w:szCs w:val="28"/>
-              </w:rPr>
-              <w:t>Israa</w:t>
-            </w:r>
-            <w:proofErr w:type="spellEnd"/>
-            <w:r>
-              <w:rPr>
-                <w:rFonts w:ascii="Century Gothic" w:hAnsi="Century Gothic" w:cstheme="minorHAnsi"/>
-                <w:color w:val="FFFFFF" w:themeColor="background1"/>
-                <w:sz w:val="28"/>
-                <w:szCs w:val="28"/>
-              </w:rPr>
-              <w:t xml:space="preserve"> Ashraf</w:t>
+            <w:r>
+              <w:rPr>
+                <w:rFonts w:ascii="Century Gothic" w:hAnsi="Century Gothic"/>
+                <w:b/>
+                <w:bCs/>
+                <w:sz w:val="24"/>
+                <w:szCs w:val="24"/>
+              </w:rPr>
+              <w:t>Lexer</w:t>
+            </w:r>
+          </w:p>
+          <w:p>
+            <w:pPr>
+              <w:jc w:val="center"/>
+              <w:cnfStyle w:val="000000100000" w:firstRow="0" w:lastRow="0" w:firstColumn="0" w:lastColumn="0" w:oddVBand="0" w:evenVBand="0" w:oddHBand="1" w:evenHBand="0" w:firstRowFirstColumn="0" w:firstRowLastColumn="0" w:lastRowFirstColumn="0" w:lastRowLastColumn="0"/>
+              <w:rPr>
+                <w:rFonts w:ascii="Century Gothic" w:hAnsi="Century Gothic"/>
+                <w:b/>
+                <w:bCs/>
+                <w:sz w:val="24"/>
+                <w:szCs w:val="24"/>
+              </w:rPr>
+            </w:pPr>
+            <w:r>
+              <w:rPr>
+                <w:rFonts w:ascii="Century Gothic" w:hAnsi="Century Gothic"/>
+                <w:b/>
+                <w:bCs/>
+                <w:sz w:val="24"/>
+                <w:szCs w:val="24"/>
+              </w:rPr>
+              <w:t>Quadruples</w:t>
+            </w:r>
+            <w:r>
+              <w:rPr>
+                <w:rFonts w:ascii="Century Gothic" w:hAnsi="Century Gothic"/>
+                <w:b/>
+                <w:bCs/>
+                <w:sz w:val="24"/>
+                <w:szCs w:val="24"/>
+              </w:rPr>
+              <w:t>: If-stmt</w:t>
             </w:r>
           </w:p>
         </w:tc>
@@ -506,25 +985,272 @@
           </w:tcPr>
           <w:p>
             <w:pPr>
+              <w:jc w:val="center"/>
+              <w:cnfStyle w:val="000000100000" w:firstRow="0" w:lastRow="0" w:firstColumn="0" w:lastColumn="0" w:oddVBand="0" w:evenVBand="0" w:oddHBand="1" w:evenHBand="0" w:firstRowFirstColumn="0" w:firstRowLastColumn="0" w:lastRowFirstColumn="0" w:lastRowLastColumn="0"/>
+              <w:rPr>
+                <w:rFonts w:ascii="Century Gothic" w:hAnsi="Century Gothic"/>
+                <w:b/>
+                <w:bCs/>
+                <w:sz w:val="24"/>
+                <w:szCs w:val="24"/>
+              </w:rPr>
+            </w:pPr>
+            <w:r>
+              <w:rPr>
+                <w:rFonts w:ascii="Century Gothic" w:hAnsi="Century Gothic"/>
+                <w:b/>
+                <w:bCs/>
+                <w:sz w:val="24"/>
+                <w:szCs w:val="24"/>
+              </w:rPr>
+              <w:t xml:space="preserve">Symbol </w:t>
+            </w:r>
+            <w:r>
+              <w:rPr>
+                <w:rFonts w:ascii="Century Gothic" w:hAnsi="Century Gothic"/>
+                <w:b/>
+                <w:bCs/>
+                <w:sz w:val="24"/>
+                <w:szCs w:val="24"/>
+              </w:rPr>
+              <w:t>T</w:t>
+            </w:r>
+            <w:r>
+              <w:rPr>
+                <w:rFonts w:ascii="Century Gothic" w:hAnsi="Century Gothic"/>
+                <w:b/>
+                <w:bCs/>
+                <w:sz w:val="24"/>
+                <w:szCs w:val="24"/>
+              </w:rPr>
+              <w:t>able</w:t>
+            </w:r>
+          </w:p>
+          <w:p>
+            <w:pPr>
+              <w:jc w:val="center"/>
+              <w:cnfStyle w:val="000000100000" w:firstRow="0" w:lastRow="0" w:firstColumn="0" w:lastColumn="0" w:oddVBand="0" w:evenVBand="0" w:oddHBand="1" w:evenHBand="0" w:firstRowFirstColumn="0" w:firstRowLastColumn="0" w:lastRowFirstColumn="0" w:lastRowLastColumn="0"/>
+              <w:rPr>
+                <w:rFonts w:ascii="Century Gothic" w:hAnsi="Century Gothic"/>
+                <w:b/>
+                <w:bCs/>
+                <w:sz w:val="24"/>
+                <w:szCs w:val="24"/>
+              </w:rPr>
+            </w:pPr>
+            <w:r>
+              <w:rPr>
+                <w:rFonts w:ascii="Century Gothic" w:hAnsi="Century Gothic"/>
+                <w:b/>
+                <w:bCs/>
+                <w:sz w:val="24"/>
+                <w:szCs w:val="24"/>
+              </w:rPr>
+              <w:t>Quadruples</w:t>
+            </w:r>
+          </w:p>
+        </w:tc>
+      </w:tr>
+    </w:tbl>
+    <w:p>
+      <w:pPr>
+        <w:pStyle w:val="Default"/>
+        <w:rPr>
+          <w:rFonts w:ascii="Century Gothic" w:hAnsi="Century Gothic"/>
+        </w:rPr>
+      </w:pPr>
+    </w:p>
+    <w:p>
+      <w:pPr>
+        <w:pStyle w:val="Default"/>
+        <w:rPr>
+          <w:rFonts w:ascii="Century Gothic" w:hAnsi="Century Gothic"/>
+        </w:rPr>
+      </w:pPr>
+      <w:r>
+        <w:rPr>
+          <w:rFonts w:ascii="Century Gothic" w:hAnsi="Century Gothic"/>
+        </w:rPr>
+        <w:t>PS: we have implemented an interpreter version</w:t>
+      </w:r>
+    </w:p>
+    <w:p>
+      <w:pPr>
+        <w:pStyle w:val="Default"/>
+        <w:rPr>
+          <w:rFonts w:ascii="Century Gothic" w:hAnsi="Century Gothic"/>
+        </w:rPr>
+      </w:pPr>
+    </w:p>
+    <w:p>
+      <w:pPr>
+        <w:pStyle w:val="Default"/>
+        <w:rPr>
+          <w:rFonts w:ascii="Century Gothic" w:hAnsi="Century Gothic"/>
+        </w:rPr>
+      </w:pPr>
+    </w:p>
+    <w:p>
+      <w:pPr>
+        <w:pStyle w:val="Default"/>
+        <w:rPr>
+          <w:rFonts w:ascii="Century Gothic" w:hAnsi="Century Gothic"/>
+        </w:rPr>
+      </w:pPr>
+    </w:p>
+    <w:p>
+      <w:pPr>
+        <w:pStyle w:val="Default"/>
+        <w:rPr>
+          <w:rFonts w:ascii="Century Gothic" w:hAnsi="Century Gothic"/>
+        </w:rPr>
+      </w:pPr>
+    </w:p>
+    <w:p>
+      <w:pPr>
+        <w:pStyle w:val="Default"/>
+        <w:rPr>
+          <w:rFonts w:ascii="Century Gothic" w:hAnsi="Century Gothic"/>
+        </w:rPr>
+      </w:pPr>
+    </w:p>
+    <w:p>
+      <w:pPr>
+        <w:pStyle w:val="Default"/>
+        <w:rPr>
+          <w:rFonts w:ascii="Century Gothic" w:hAnsi="Century Gothic"/>
+        </w:rPr>
+      </w:pPr>
+    </w:p>
+    <w:p>
+      <w:pPr>
+        <w:pStyle w:val="Default"/>
+        <w:rPr>
+          <w:rFonts w:ascii="Century Gothic" w:hAnsi="Century Gothic"/>
+        </w:rPr>
+      </w:pPr>
+    </w:p>
+    <w:p>
+      <w:pPr>
+        <w:pStyle w:val="Default"/>
+        <w:rPr>
+          <w:rFonts w:ascii="Century Gothic" w:hAnsi="Century Gothic"/>
+        </w:rPr>
+      </w:pPr>
+    </w:p>
+    <w:p>
+      <w:pPr>
+        <w:pStyle w:val="Default"/>
+        <w:rPr>
+          <w:rFonts w:ascii="Century Gothic" w:hAnsi="Century Gothic"/>
+          <w:b/>
+          <w:bCs/>
+          <w:sz w:val="28"/>
+          <w:szCs w:val="28"/>
+        </w:rPr>
+      </w:pPr>
+      <w:r>
+        <w:rPr>
+          <w:rFonts w:ascii="Century Gothic" w:hAnsi="Century Gothic"/>
+          <w:b/>
+          <w:bCs/>
+          <w:sz w:val="28"/>
+          <w:szCs w:val="28"/>
+        </w:rPr>
+        <w:t>Quadruple</w:t>
+      </w:r>
+      <w:r>
+        <w:rPr>
+          <w:rFonts w:ascii="Century Gothic" w:hAnsi="Century Gothic"/>
+          <w:b/>
+          <w:bCs/>
+          <w:sz w:val="28"/>
+          <w:szCs w:val="28"/>
+        </w:rPr>
+        <w:t xml:space="preserve">s </w:t>
+      </w:r>
+      <w:r>
+        <w:rPr>
+          <w:rFonts w:ascii="Century Gothic" w:hAnsi="Century Gothic"/>
+          <w:b/>
+          <w:bCs/>
+          <w:sz w:val="28"/>
+          <w:szCs w:val="28"/>
+        </w:rPr>
+        <w:t>Description:</w:t>
+      </w:r>
+    </w:p>
+    <w:p>
+      <w:pPr>
+        <w:pStyle w:val="Default"/>
+        <w:rPr>
+          <w:rFonts w:ascii="Century Gothic" w:hAnsi="Century Gothic"/>
+          <w:sz w:val="28"/>
+          <w:szCs w:val="28"/>
+        </w:rPr>
+      </w:pPr>
+    </w:p>
+    <w:tbl>
+      <w:tblPr>
+        <w:tblStyle w:val="GridTable4-Accent1"/>
+        <w:tblW w:w="0" w:type="auto"/>
+        <w:tblInd w:w="108" w:type="dxa"/>
+        <w:tblLook w:val="04A0" w:firstRow="1" w:lastRow="0" w:firstColumn="1" w:lastColumn="0" w:noHBand="0" w:noVBand="1"/>
+      </w:tblPr>
+      <w:tblGrid>
+        <w:gridCol w:w="3150"/>
+        <w:gridCol w:w="6318"/>
+      </w:tblGrid>
+      <w:tr>
+        <w:trPr>
+          <w:cnfStyle w:val="100000000000" w:firstRow="1" w:lastRow="0" w:firstColumn="0" w:lastColumn="0" w:oddVBand="0" w:evenVBand="0" w:oddHBand="0" w:evenHBand="0" w:firstRowFirstColumn="0" w:firstRowLastColumn="0" w:lastRowFirstColumn="0" w:lastRowLastColumn="0"/>
+          <w:trHeight w:val="503"/>
+        </w:trPr>
+        <w:tc>
+          <w:tcPr>
+            <w:cnfStyle w:val="001000000000" w:firstRow="0" w:lastRow="0" w:firstColumn="1" w:lastColumn="0" w:oddVBand="0" w:evenVBand="0" w:oddHBand="0" w:evenHBand="0" w:firstRowFirstColumn="0" w:firstRowLastColumn="0" w:lastRowFirstColumn="0" w:lastRowLastColumn="0"/>
+            <w:tcW w:w="3150" w:type="dxa"/>
+          </w:tcPr>
+          <w:p>
+            <w:pPr>
+              <w:pStyle w:val="Default"/>
+              <w:rPr>
+                <w:rFonts w:ascii="Century Gothic" w:hAnsi="Century Gothic"/>
+                <w:sz w:val="28"/>
+                <w:szCs w:val="28"/>
+              </w:rPr>
+            </w:pPr>
+            <w:r>
+              <w:rPr>
+                <w:rFonts w:ascii="Century Gothic" w:hAnsi="Century Gothic"/>
+                <w:sz w:val="28"/>
+                <w:szCs w:val="28"/>
+              </w:rPr>
+              <w:t>Example</w:t>
+            </w:r>
+          </w:p>
+        </w:tc>
+        <w:tc>
+          <w:tcPr>
+            <w:tcW w:w="6318" w:type="dxa"/>
+          </w:tcPr>
+          <w:p>
+            <w:pPr>
               <w:pStyle w:val="Default"/>
               <w:cnfStyle w:val="100000000000" w:firstRow="1" w:lastRow="0" w:firstColumn="0" w:lastColumn="0" w:oddVBand="0" w:evenVBand="0" w:oddHBand="0" w:evenHBand="0" w:firstRowFirstColumn="0" w:firstRowLastColumn="0" w:lastRowFirstColumn="0" w:lastRowLastColumn="0"/>
               <w:rPr>
-                <w:rFonts w:ascii="Century Gothic" w:hAnsi="Century Gothic" w:cstheme="minorHAnsi"/>
-                <w:b w:val="0"/>
-                <w:bCs w:val="0"/>
-                <w:color w:val="FFFFFF" w:themeColor="background1"/>
+                <w:rFonts w:ascii="Century Gothic" w:hAnsi="Century Gothic"/>
                 <w:sz w:val="28"/>
                 <w:szCs w:val="28"/>
               </w:rPr>
             </w:pPr>
             <w:r>
               <w:rPr>
-                <w:rFonts w:ascii="Century Gothic" w:hAnsi="Century Gothic" w:cstheme="minorHAnsi"/>
-                <w:color w:val="FFFFFF" w:themeColor="background1"/>
+                <w:rFonts w:ascii="Century Gothic" w:hAnsi="Century Gothic"/>
                 <w:sz w:val="28"/>
                 <w:szCs w:val="28"/>
               </w:rPr>
-              <w:t>Sara Ahmed</w:t>
+              <w:t>Description</w:t>
             </w:r>
           </w:p>
         </w:tc>
@@ -536,162 +1262,375 @@
         <w:tc>
           <w:tcPr>
             <w:cnfStyle w:val="001000000000" w:firstRow="0" w:lastRow="0" w:firstColumn="1" w:lastColumn="0" w:oddVBand="0" w:evenVBand="0" w:oddHBand="0" w:evenHBand="0" w:firstRowFirstColumn="0" w:firstRowLastColumn="0" w:lastRowFirstColumn="0" w:lastRowLastColumn="0"/>
-            <w:tcW w:w="2367" w:type="dxa"/>
+            <w:tcW w:w="3150" w:type="dxa"/>
           </w:tcPr>
           <w:p>
             <w:pPr>
+              <w:pStyle w:val="Default"/>
               <w:rPr>
                 <w:rFonts w:ascii="Century Gothic" w:hAnsi="Century Gothic"/>
                 <w:b w:val="0"/>
                 <w:bCs w:val="0"/>
-                <w:sz w:val="24"/>
-                <w:szCs w:val="24"/>
+                <w:sz w:val="28"/>
+                <w:szCs w:val="28"/>
               </w:rPr>
             </w:pPr>
+            <w:r>
+              <w:rPr>
+                <w:rFonts w:ascii="Century Gothic" w:hAnsi="Century Gothic"/>
+                <w:b w:val="0"/>
+                <w:bCs w:val="0"/>
+              </w:rPr>
+              <w:t xml:space="preserve">MOV </w:t>
+            </w:r>
+            <w:r>
+              <w:rPr>
+                <w:rFonts w:ascii="Century Gothic" w:hAnsi="Century Gothic"/>
+                <w:b w:val="0"/>
+                <w:bCs w:val="0"/>
+              </w:rPr>
+              <w:tab/>
+              <w:t xml:space="preserve">x </w:t>
+            </w:r>
+            <w:r>
+              <w:rPr>
+                <w:rFonts w:ascii="Century Gothic" w:hAnsi="Century Gothic"/>
+                <w:b w:val="0"/>
+                <w:bCs w:val="0"/>
+              </w:rPr>
+              <w:tab/>
+              <w:t>1</w:t>
+            </w:r>
           </w:p>
         </w:tc>
         <w:tc>
           <w:tcPr>
-            <w:tcW w:w="2367" w:type="dxa"/>
+            <w:tcW w:w="6318" w:type="dxa"/>
           </w:tcPr>
           <w:p>
             <w:pPr>
+              <w:pStyle w:val="Default"/>
               <w:cnfStyle w:val="000000100000" w:firstRow="0" w:lastRow="0" w:firstColumn="0" w:lastColumn="0" w:oddVBand="0" w:evenVBand="0" w:oddHBand="1" w:evenHBand="0" w:firstRowFirstColumn="0" w:firstRowLastColumn="0" w:lastRowFirstColumn="0" w:lastRowLastColumn="0"/>
               <w:rPr>
                 <w:rFonts w:ascii="Century Gothic" w:hAnsi="Century Gothic"/>
-                <w:sz w:val="24"/>
-                <w:szCs w:val="24"/>
+                <w:b/>
+                <w:bCs/>
+                <w:sz w:val="28"/>
+                <w:szCs w:val="28"/>
               </w:rPr>
             </w:pPr>
+            <w:r>
+              <w:rPr>
+                <w:rFonts w:ascii="Century Gothic" w:hAnsi="Century Gothic"/>
+              </w:rPr>
+              <w:t>S</w:t>
+            </w:r>
+            <w:r>
+              <w:rPr>
+                <w:rFonts w:ascii="Century Gothic" w:hAnsi="Century Gothic"/>
+              </w:rPr>
+              <w:t>tore value 1</w:t>
+            </w:r>
+            <w:r>
+              <w:rPr>
+                <w:rFonts w:ascii="Century Gothic" w:hAnsi="Century Gothic"/>
+              </w:rPr>
+              <w:t xml:space="preserve"> in variable x</w:t>
+            </w:r>
+          </w:p>
+        </w:tc>
+      </w:tr>
+      <w:tr>
+        <w:tc>
+          <w:tcPr>
+            <w:cnfStyle w:val="001000000000" w:firstRow="0" w:lastRow="0" w:firstColumn="1" w:lastColumn="0" w:oddVBand="0" w:evenVBand="0" w:oddHBand="0" w:evenHBand="0" w:firstRowFirstColumn="0" w:firstRowLastColumn="0" w:lastRowFirstColumn="0" w:lastRowLastColumn="0"/>
+            <w:tcW w:w="3150" w:type="dxa"/>
+          </w:tcPr>
+          <w:p>
+            <w:pPr>
+              <w:pStyle w:val="Default"/>
+              <w:rPr>
+                <w:rFonts w:ascii="Century Gothic" w:hAnsi="Century Gothic"/>
+                <w:b w:val="0"/>
+                <w:bCs w:val="0"/>
+                <w:sz w:val="28"/>
+                <w:szCs w:val="28"/>
+              </w:rPr>
+            </w:pPr>
+            <w:r>
+              <w:rPr>
+                <w:rFonts w:ascii="Century Gothic" w:hAnsi="Century Gothic"/>
+                <w:b w:val="0"/>
+                <w:bCs w:val="0"/>
+              </w:rPr>
+              <w:t>ADD</w:t>
+            </w:r>
+            <w:r>
+              <w:rPr>
+                <w:rFonts w:ascii="Century Gothic" w:hAnsi="Century Gothic"/>
+                <w:b w:val="0"/>
+                <w:bCs w:val="0"/>
+              </w:rPr>
+              <w:tab/>
+              <w:t xml:space="preserve">flag2 </w:t>
+            </w:r>
+            <w:r>
+              <w:rPr>
+                <w:rFonts w:ascii="Century Gothic" w:hAnsi="Century Gothic"/>
+                <w:b w:val="0"/>
+                <w:bCs w:val="0"/>
+              </w:rPr>
+              <w:tab/>
+              <w:t xml:space="preserve">flag </w:t>
+            </w:r>
+            <w:r>
+              <w:rPr>
+                <w:rFonts w:ascii="Century Gothic" w:hAnsi="Century Gothic"/>
+                <w:b w:val="0"/>
+                <w:bCs w:val="0"/>
+              </w:rPr>
+              <w:tab/>
+              <w:t>res1</w:t>
+            </w:r>
           </w:p>
         </w:tc>
         <w:tc>
           <w:tcPr>
-            <w:tcW w:w="2367" w:type="dxa"/>
+            <w:tcW w:w="6318" w:type="dxa"/>
           </w:tcPr>
           <w:p>
             <w:pPr>
-              <w:cnfStyle w:val="000000100000" w:firstRow="0" w:lastRow="0" w:firstColumn="0" w:lastColumn="0" w:oddVBand="0" w:evenVBand="0" w:oddHBand="1" w:evenHBand="0" w:firstRowFirstColumn="0" w:firstRowLastColumn="0" w:lastRowFirstColumn="0" w:lastRowLastColumn="0"/>
-              <w:rPr>
-                <w:rFonts w:ascii="Century Gothic" w:hAnsi="Century Gothic"/>
-                <w:sz w:val="24"/>
-                <w:szCs w:val="24"/>
+              <w:pStyle w:val="Default"/>
+              <w:cnfStyle w:val="000000000000" w:firstRow="0" w:lastRow="0" w:firstColumn="0" w:lastColumn="0" w:oddVBand="0" w:evenVBand="0" w:oddHBand="0" w:evenHBand="0" w:firstRowFirstColumn="0" w:firstRowLastColumn="0" w:lastRowFirstColumn="0" w:lastRowLastColumn="0"/>
+              <w:rPr>
+                <w:rFonts w:ascii="Century Gothic" w:hAnsi="Century Gothic"/>
+                <w:b/>
+                <w:bCs/>
+                <w:sz w:val="28"/>
+                <w:szCs w:val="28"/>
               </w:rPr>
             </w:pPr>
+            <w:r>
+              <w:rPr>
+                <w:rFonts w:ascii="Century Gothic" w:hAnsi="Century Gothic"/>
+              </w:rPr>
+              <w:t>Adding</w:t>
+            </w:r>
+            <w:r>
+              <w:rPr>
+                <w:rFonts w:ascii="Century Gothic" w:hAnsi="Century Gothic"/>
+              </w:rPr>
+              <w:t xml:space="preserve"> values stored in flag2 and flag then store the value in res1</w:t>
+            </w:r>
+          </w:p>
+        </w:tc>
+      </w:tr>
+      <w:tr>
+        <w:trPr>
+          <w:cnfStyle w:val="000000100000" w:firstRow="0" w:lastRow="0" w:firstColumn="0" w:lastColumn="0" w:oddVBand="0" w:evenVBand="0" w:oddHBand="1" w:evenHBand="0" w:firstRowFirstColumn="0" w:firstRowLastColumn="0" w:lastRowFirstColumn="0" w:lastRowLastColumn="0"/>
+        </w:trPr>
+        <w:tc>
+          <w:tcPr>
+            <w:cnfStyle w:val="001000000000" w:firstRow="0" w:lastRow="0" w:firstColumn="1" w:lastColumn="0" w:oddVBand="0" w:evenVBand="0" w:oddHBand="0" w:evenHBand="0" w:firstRowFirstColumn="0" w:firstRowLastColumn="0" w:lastRowFirstColumn="0" w:lastRowLastColumn="0"/>
+            <w:tcW w:w="3150" w:type="dxa"/>
+          </w:tcPr>
+          <w:p>
+            <w:pPr>
+              <w:pStyle w:val="Default"/>
+              <w:rPr>
+                <w:rFonts w:ascii="Century Gothic" w:hAnsi="Century Gothic"/>
+                <w:b w:val="0"/>
+                <w:bCs w:val="0"/>
+              </w:rPr>
+            </w:pPr>
+            <w:r>
+              <w:rPr>
+                <w:rFonts w:ascii="Century Gothic" w:hAnsi="Century Gothic"/>
+                <w:b w:val="0"/>
+                <w:bCs w:val="0"/>
+              </w:rPr>
+              <w:t>NOT</w:t>
+            </w:r>
+            <w:r>
+              <w:rPr>
+                <w:rFonts w:ascii="Century Gothic" w:hAnsi="Century Gothic"/>
+                <w:b w:val="0"/>
+                <w:bCs w:val="0"/>
+              </w:rPr>
+              <w:tab/>
+              <w:t>flag</w:t>
+            </w:r>
+            <w:r>
+              <w:rPr>
+                <w:rFonts w:ascii="Century Gothic" w:hAnsi="Century Gothic"/>
+                <w:b w:val="0"/>
+                <w:bCs w:val="0"/>
+              </w:rPr>
+              <w:tab/>
+              <w:t>res3</w:t>
+            </w:r>
           </w:p>
         </w:tc>
         <w:tc>
           <w:tcPr>
-            <w:tcW w:w="2367" w:type="dxa"/>
+            <w:tcW w:w="6318" w:type="dxa"/>
           </w:tcPr>
           <w:p>
             <w:pPr>
+              <w:pStyle w:val="Default"/>
               <w:cnfStyle w:val="000000100000" w:firstRow="0" w:lastRow="0" w:firstColumn="0" w:lastColumn="0" w:oddVBand="0" w:evenVBand="0" w:oddHBand="1" w:evenHBand="0" w:firstRowFirstColumn="0" w:firstRowLastColumn="0" w:lastRowFirstColumn="0" w:lastRowLastColumn="0"/>
               <w:rPr>
                 <w:rFonts w:ascii="Century Gothic" w:hAnsi="Century Gothic"/>
-                <w:sz w:val="24"/>
-                <w:szCs w:val="24"/>
+                <w:sz w:val="28"/>
+                <w:szCs w:val="28"/>
               </w:rPr>
             </w:pPr>
-            <w:proofErr w:type="spellStart"/>
-            <w:r>
-              <w:rPr>
-                <w:rFonts w:ascii="Century Gothic" w:hAnsi="Century Gothic"/>
-                <w:sz w:val="24"/>
-                <w:szCs w:val="24"/>
-              </w:rPr>
-              <w:t>Lexer</w:t>
-            </w:r>
-            <w:proofErr w:type="spellEnd"/>
+            <w:r>
+              <w:rPr>
+                <w:rFonts w:ascii="Century Gothic" w:hAnsi="Century Gothic"/>
+              </w:rPr>
+              <w:t>Inverting the value stored in flag and store the result in res3</w:t>
+            </w:r>
           </w:p>
+        </w:tc>
+      </w:tr>
+      <w:tr>
+        <w:tc>
+          <w:tcPr>
+            <w:cnfStyle w:val="001000000000" w:firstRow="0" w:lastRow="0" w:firstColumn="1" w:lastColumn="0" w:oddVBand="0" w:evenVBand="0" w:oddHBand="0" w:evenHBand="0" w:firstRowFirstColumn="0" w:firstRowLastColumn="0" w:lastRowFirstColumn="0" w:lastRowLastColumn="0"/>
+            <w:tcW w:w="3150" w:type="dxa"/>
+          </w:tcPr>
           <w:p>
             <w:pPr>
-              <w:cnfStyle w:val="000000100000" w:firstRow="0" w:lastRow="0" w:firstColumn="0" w:lastColumn="0" w:oddVBand="0" w:evenVBand="0" w:oddHBand="1" w:evenHBand="0" w:firstRowFirstColumn="0" w:firstRowLastColumn="0" w:lastRowFirstColumn="0" w:lastRowLastColumn="0"/>
-              <w:rPr>
-                <w:rFonts w:ascii="Century Gothic" w:hAnsi="Century Gothic"/>
-                <w:sz w:val="24"/>
-                <w:szCs w:val="24"/>
+              <w:pStyle w:val="Default"/>
+              <w:rPr>
+                <w:rFonts w:ascii="Century Gothic" w:hAnsi="Century Gothic"/>
+                <w:b w:val="0"/>
+                <w:bCs w:val="0"/>
               </w:rPr>
             </w:pPr>
             <w:r>
               <w:rPr>
                 <w:rFonts w:ascii="Century Gothic" w:hAnsi="Century Gothic"/>
-                <w:sz w:val="24"/>
-                <w:szCs w:val="24"/>
-              </w:rPr>
-              <w:t>Parser</w:t>
+                <w:b w:val="0"/>
+                <w:bCs w:val="0"/>
+              </w:rPr>
+              <w:t>JZ</w:t>
+            </w:r>
+            <w:r>
+              <w:rPr>
+                <w:rFonts w:ascii="Century Gothic" w:hAnsi="Century Gothic"/>
+                <w:b w:val="0"/>
+                <w:bCs w:val="0"/>
+              </w:rPr>
+              <w:tab/>
+              <w:t>L003</w:t>
             </w:r>
           </w:p>
+        </w:tc>
+        <w:tc>
+          <w:tcPr>
+            <w:tcW w:w="6318" w:type="dxa"/>
+          </w:tcPr>
           <w:p>
             <w:pPr>
-              <w:cnfStyle w:val="000000100000" w:firstRow="0" w:lastRow="0" w:firstColumn="0" w:lastColumn="0" w:oddVBand="0" w:evenVBand="0" w:oddHBand="1" w:evenHBand="0" w:firstRowFirstColumn="0" w:firstRowLastColumn="0" w:lastRowFirstColumn="0" w:lastRowLastColumn="0"/>
-              <w:rPr>
-                <w:rFonts w:ascii="Century Gothic" w:hAnsi="Century Gothic"/>
-                <w:sz w:val="24"/>
-                <w:szCs w:val="24"/>
+              <w:pStyle w:val="Default"/>
+              <w:cnfStyle w:val="000000000000" w:firstRow="0" w:lastRow="0" w:firstColumn="0" w:lastColumn="0" w:oddVBand="0" w:evenVBand="0" w:oddHBand="0" w:evenHBand="0" w:firstRowFirstColumn="0" w:firstRowLastColumn="0" w:lastRowFirstColumn="0" w:lastRowLastColumn="0"/>
+              <w:rPr>
+                <w:rFonts w:ascii="Century Gothic" w:hAnsi="Century Gothic"/>
+                <w:sz w:val="28"/>
+                <w:szCs w:val="28"/>
               </w:rPr>
             </w:pPr>
             <w:r>
               <w:rPr>
                 <w:rFonts w:ascii="Century Gothic" w:hAnsi="Century Gothic"/>
-                <w:sz w:val="24"/>
-                <w:szCs w:val="24"/>
-              </w:rPr>
-              <w:t>Errors</w:t>
+              </w:rPr>
+              <w:t>Based on the previous condition. If the flag bit = 0 jump to the label L003</w:t>
             </w:r>
           </w:p>
+        </w:tc>
+      </w:tr>
+      <w:tr>
+        <w:trPr>
+          <w:cnfStyle w:val="000000100000" w:firstRow="0" w:lastRow="0" w:firstColumn="0" w:lastColumn="0" w:oddVBand="0" w:evenVBand="0" w:oddHBand="1" w:evenHBand="0" w:firstRowFirstColumn="0" w:firstRowLastColumn="0" w:lastRowFirstColumn="0" w:lastRowLastColumn="0"/>
+        </w:trPr>
+        <w:tc>
+          <w:tcPr>
+            <w:cnfStyle w:val="001000000000" w:firstRow="0" w:lastRow="0" w:firstColumn="1" w:lastColumn="0" w:oddVBand="0" w:evenVBand="0" w:oddHBand="0" w:evenHBand="0" w:firstRowFirstColumn="0" w:firstRowLastColumn="0" w:lastRowFirstColumn="0" w:lastRowLastColumn="0"/>
+            <w:tcW w:w="3150" w:type="dxa"/>
+          </w:tcPr>
           <w:p>
             <w:pPr>
-              <w:cnfStyle w:val="000000100000" w:firstRow="0" w:lastRow="0" w:firstColumn="0" w:lastColumn="0" w:oddVBand="0" w:evenVBand="0" w:oddHBand="1" w:evenHBand="0" w:firstRowFirstColumn="0" w:firstRowLastColumn="0" w:lastRowFirstColumn="0" w:lastRowLastColumn="0"/>
-              <w:rPr>
-                <w:rFonts w:ascii="Century Gothic" w:hAnsi="Century Gothic"/>
-                <w:sz w:val="24"/>
-                <w:szCs w:val="24"/>
+              <w:pStyle w:val="Default"/>
+              <w:rPr>
+                <w:rFonts w:ascii="Century Gothic" w:hAnsi="Century Gothic"/>
+                <w:b w:val="0"/>
+                <w:bCs w:val="0"/>
+                <w:sz w:val="28"/>
+                <w:szCs w:val="28"/>
               </w:rPr>
             </w:pPr>
             <w:r>
               <w:rPr>
                 <w:rFonts w:ascii="Century Gothic" w:hAnsi="Century Gothic"/>
-                <w:sz w:val="24"/>
-                <w:szCs w:val="24"/>
-              </w:rPr>
-              <w:t>Interpreter</w:t>
+                <w:b w:val="0"/>
+                <w:bCs w:val="0"/>
+              </w:rPr>
+              <w:t>J</w:t>
+            </w:r>
+            <w:r>
+              <w:rPr>
+                <w:rFonts w:ascii="Century Gothic" w:hAnsi="Century Gothic"/>
+                <w:b w:val="0"/>
+                <w:bCs w:val="0"/>
+              </w:rPr>
+              <w:t>E</w:t>
+            </w:r>
+            <w:r>
+              <w:rPr>
+                <w:rFonts w:ascii="Century Gothic" w:hAnsi="Century Gothic"/>
+                <w:b w:val="0"/>
+                <w:bCs w:val="0"/>
+              </w:rPr>
+              <w:tab/>
+              <w:t>L003</w:t>
             </w:r>
           </w:p>
+        </w:tc>
+        <w:tc>
+          <w:tcPr>
+            <w:tcW w:w="6318" w:type="dxa"/>
+          </w:tcPr>
           <w:p>
             <w:pPr>
+              <w:pStyle w:val="Default"/>
               <w:cnfStyle w:val="000000100000" w:firstRow="0" w:lastRow="0" w:firstColumn="0" w:lastColumn="0" w:oddVBand="0" w:evenVBand="0" w:oddHBand="1" w:evenHBand="0" w:firstRowFirstColumn="0" w:firstRowLastColumn="0" w:lastRowFirstColumn="0" w:lastRowLastColumn="0"/>
               <w:rPr>
                 <w:rFonts w:ascii="Century Gothic" w:hAnsi="Century Gothic"/>
-                <w:sz w:val="24"/>
-                <w:szCs w:val="24"/>
+                <w:b/>
+                <w:bCs/>
+                <w:sz w:val="28"/>
+                <w:szCs w:val="28"/>
               </w:rPr>
             </w:pPr>
             <w:r>
               <w:rPr>
                 <w:rFonts w:ascii="Century Gothic" w:hAnsi="Century Gothic"/>
-                <w:sz w:val="24"/>
-                <w:szCs w:val="24"/>
-              </w:rPr>
-              <w:t>Symbol table</w:t>
-            </w:r>
-          </w:p>
-          <w:p>
-            <w:pPr>
-              <w:cnfStyle w:val="000000100000" w:firstRow="0" w:lastRow="0" w:firstColumn="0" w:lastColumn="0" w:oddVBand="0" w:evenVBand="0" w:oddHBand="1" w:evenHBand="0" w:firstRowFirstColumn="0" w:firstRowLastColumn="0" w:lastRowFirstColumn="0" w:lastRowLastColumn="0"/>
-              <w:rPr>
-                <w:rFonts w:ascii="Century Gothic" w:hAnsi="Century Gothic"/>
-                <w:sz w:val="24"/>
-                <w:szCs w:val="24"/>
-              </w:rPr>
-            </w:pPr>
-            <w:r>
-              <w:rPr>
-                <w:rFonts w:ascii="Century Gothic" w:hAnsi="Century Gothic"/>
-                <w:sz w:val="24"/>
-                <w:szCs w:val="24"/>
-              </w:rPr>
-              <w:t>Quadruples</w:t>
+              </w:rPr>
+              <w:t xml:space="preserve">Based on the previous condition. If the flag bit = </w:t>
+            </w:r>
+            <w:r>
+              <w:rPr>
+                <w:rFonts w:ascii="Century Gothic" w:hAnsi="Century Gothic"/>
+              </w:rPr>
+              <w:t>1</w:t>
+            </w:r>
+            <w:r>
+              <w:rPr>
+                <w:rFonts w:ascii="Century Gothic" w:hAnsi="Century Gothic"/>
+              </w:rPr>
+              <w:t xml:space="preserve"> jump to the label L003</w:t>
             </w:r>
           </w:p>
         </w:tc>
@@ -2827,7 +3766,7 @@
 </file>
 
 <file path=customXml/itemProps1.xml><?xml version="1.0" encoding="utf-8"?>
-<ds:datastoreItem xmlns:ds="http://schemas.openxmlformats.org/officeDocument/2006/customXml" ds:itemID="{0ACF3EB0-7A00-4637-8D64-AAFABE408F0F}">
+<ds:datastoreItem xmlns:ds="http://schemas.openxmlformats.org/officeDocument/2006/customXml" ds:itemID="{C358F645-1BF1-4471-8477-22029896A9EC}">
   <ds:schemaRefs>
     <ds:schemaRef ds:uri="http://schemas.openxmlformats.org/officeDocument/2006/bibliography"/>
   </ds:schemaRefs>

</xml_diff>

<commit_message>
assembly: fix bug in = 'pt2'
</commit_message>
<xml_diff>
--- a/Project Final Report.docx
+++ b/Project Final Report.docx
@@ -564,78 +564,6 @@
           <w:szCs w:val="28"/>
         </w:rPr>
       </w:pPr>
-    </w:p>
-    <w:p>
-      <w:pPr>
-        <w:pStyle w:val="Default"/>
-        <w:rPr>
-          <w:rFonts w:ascii="Century Gothic" w:hAnsi="Century Gothic" w:cstheme="minorHAnsi"/>
-          <w:b/>
-          <w:bCs/>
-          <w:sz w:val="28"/>
-          <w:szCs w:val="28"/>
-        </w:rPr>
-      </w:pPr>
-    </w:p>
-    <w:p>
-      <w:pPr>
-        <w:pStyle w:val="Default"/>
-        <w:rPr>
-          <w:rFonts w:ascii="Century Gothic" w:hAnsi="Century Gothic" w:cstheme="minorHAnsi"/>
-          <w:b/>
-          <w:bCs/>
-          <w:sz w:val="28"/>
-          <w:szCs w:val="28"/>
-        </w:rPr>
-      </w:pPr>
-    </w:p>
-    <w:p>
-      <w:pPr>
-        <w:pStyle w:val="Default"/>
-        <w:rPr>
-          <w:rFonts w:ascii="Century Gothic" w:hAnsi="Century Gothic" w:cstheme="minorHAnsi"/>
-          <w:b/>
-          <w:bCs/>
-          <w:sz w:val="28"/>
-          <w:szCs w:val="28"/>
-        </w:rPr>
-      </w:pPr>
-    </w:p>
-    <w:p>
-      <w:pPr>
-        <w:pStyle w:val="Default"/>
-        <w:rPr>
-          <w:rFonts w:ascii="Century Gothic" w:hAnsi="Century Gothic" w:cstheme="minorHAnsi"/>
-          <w:b/>
-          <w:bCs/>
-          <w:sz w:val="28"/>
-          <w:szCs w:val="28"/>
-        </w:rPr>
-      </w:pPr>
-    </w:p>
-    <w:p>
-      <w:pPr>
-        <w:pStyle w:val="Default"/>
-        <w:rPr>
-          <w:rFonts w:ascii="Century Gothic" w:hAnsi="Century Gothic" w:cstheme="minorHAnsi"/>
-          <w:b/>
-          <w:bCs/>
-          <w:sz w:val="28"/>
-          <w:szCs w:val="28"/>
-        </w:rPr>
-      </w:pPr>
-    </w:p>
-    <w:p>
-      <w:pPr>
-        <w:pStyle w:val="Default"/>
-        <w:rPr>
-          <w:rFonts w:ascii="Century Gothic" w:hAnsi="Century Gothic" w:cstheme="minorHAnsi"/>
-          <w:b/>
-          <w:bCs/>
-          <w:sz w:val="28"/>
-          <w:szCs w:val="28"/>
-        </w:rPr>
-      </w:pPr>
       <w:r>
         <w:rPr>
           <w:rFonts w:ascii="Century Gothic" w:hAnsi="Century Gothic" w:cstheme="minorHAnsi"/>
@@ -1071,24 +999,20 @@
         <w:rPr>
           <w:rFonts w:ascii="Century Gothic" w:hAnsi="Century Gothic"/>
         </w:rPr>
-        <w:t>PS: we have implemented an interpreter version</w:t>
+        <w:t xml:space="preserve">PS: we have </w:t>
       </w:r>
-    </w:p>
-    <w:p>
-      <w:pPr>
-        <w:pStyle w:val="Default"/>
-        <w:rPr>
-          <w:rFonts w:ascii="Century Gothic" w:hAnsi="Century Gothic"/>
-        </w:rPr>
-      </w:pPr>
-    </w:p>
-    <w:p>
-      <w:pPr>
-        <w:pStyle w:val="Default"/>
-        <w:rPr>
-          <w:rFonts w:ascii="Century Gothic" w:hAnsi="Century Gothic"/>
-        </w:rPr>
-      </w:pPr>
+      <w:r>
+        <w:rPr>
+          <w:rFonts w:ascii="Century Gothic" w:hAnsi="Century Gothic"/>
+        </w:rPr>
+        <w:t xml:space="preserve">also </w:t>
+      </w:r>
+      <w:r>
+        <w:rPr>
+          <w:rFonts w:ascii="Century Gothic" w:hAnsi="Century Gothic"/>
+        </w:rPr>
+        <w:t>implemented an interpreter version</w:t>
+      </w:r>
     </w:p>
     <w:p>
       <w:pPr>
@@ -1329,13 +1253,7 @@
               <w:rPr>
                 <w:rFonts w:ascii="Century Gothic" w:hAnsi="Century Gothic"/>
               </w:rPr>
-              <w:t>tore value 1</w:t>
-            </w:r>
-            <w:r>
-              <w:rPr>
-                <w:rFonts w:ascii="Century Gothic" w:hAnsi="Century Gothic"/>
-              </w:rPr>
-              <w:t xml:space="preserve"> in variable x</w:t>
+              <w:t>tore value 1 in variable x</w:t>
             </w:r>
           </w:p>
         </w:tc>
@@ -1618,19 +1536,7 @@
               <w:rPr>
                 <w:rFonts w:ascii="Century Gothic" w:hAnsi="Century Gothic"/>
               </w:rPr>
-              <w:t xml:space="preserve">Based on the previous condition. If the flag bit = </w:t>
-            </w:r>
-            <w:r>
-              <w:rPr>
-                <w:rFonts w:ascii="Century Gothic" w:hAnsi="Century Gothic"/>
-              </w:rPr>
-              <w:t>1</w:t>
-            </w:r>
-            <w:r>
-              <w:rPr>
-                <w:rFonts w:ascii="Century Gothic" w:hAnsi="Century Gothic"/>
-              </w:rPr>
-              <w:t xml:space="preserve"> jump to the label L003</w:t>
+              <w:t>Based on the previous condition. If the flag bit = 1 jump to the label L003</w:t>
             </w:r>
           </w:p>
         </w:tc>
@@ -1643,6 +1549,208 @@
           <w:rFonts w:ascii="Century Gothic" w:hAnsi="Century Gothic"/>
         </w:rPr>
       </w:pPr>
+    </w:p>
+    <w:p>
+      <w:pPr>
+        <w:pStyle w:val="Default"/>
+        <w:rPr>
+          <w:rFonts w:ascii="Century Gothic" w:hAnsi="Century Gothic"/>
+        </w:rPr>
+      </w:pPr>
+    </w:p>
+    <w:p>
+      <w:pPr>
+        <w:pStyle w:val="Default"/>
+        <w:rPr>
+          <w:rFonts w:ascii="Century Gothic" w:hAnsi="Century Gothic"/>
+        </w:rPr>
+      </w:pPr>
+    </w:p>
+    <w:p>
+      <w:pPr>
+        <w:pStyle w:val="Default"/>
+        <w:rPr>
+          <w:rFonts w:ascii="Century Gothic" w:hAnsi="Century Gothic"/>
+        </w:rPr>
+      </w:pPr>
+    </w:p>
+    <w:p>
+      <w:pPr>
+        <w:pStyle w:val="Default"/>
+        <w:rPr>
+          <w:rFonts w:ascii="Century Gothic" w:hAnsi="Century Gothic"/>
+        </w:rPr>
+      </w:pPr>
+    </w:p>
+    <w:p>
+      <w:pPr>
+        <w:pStyle w:val="Default"/>
+        <w:rPr>
+          <w:rFonts w:ascii="Century Gothic" w:hAnsi="Century Gothic"/>
+          <w:b/>
+          <w:bCs/>
+          <w:sz w:val="28"/>
+          <w:szCs w:val="28"/>
+        </w:rPr>
+      </w:pPr>
+      <w:r>
+        <w:rPr>
+          <w:rFonts w:ascii="Century Gothic" w:hAnsi="Century Gothic"/>
+          <w:b/>
+          <w:bCs/>
+          <w:sz w:val="28"/>
+          <w:szCs w:val="28"/>
+        </w:rPr>
+        <w:t>File naming:</w:t>
+      </w:r>
+    </w:p>
+    <w:p>
+      <w:pPr>
+        <w:pStyle w:val="Default"/>
+        <w:rPr>
+          <w:rFonts w:ascii="Century Gothic" w:hAnsi="Century Gothic"/>
+          <w:b/>
+          <w:bCs/>
+          <w:sz w:val="28"/>
+          <w:szCs w:val="28"/>
+        </w:rPr>
+      </w:pPr>
+    </w:p>
+    <w:p>
+      <w:pPr>
+        <w:pStyle w:val="Default"/>
+        <w:rPr>
+          <w:rFonts w:ascii="Century Gothic" w:hAnsi="Century Gothic"/>
+        </w:rPr>
+      </w:pPr>
+      <w:r>
+        <w:rPr>
+          <w:rFonts w:ascii="Century Gothic" w:hAnsi="Century Gothic"/>
+        </w:rPr>
+        <w:t>Input code file:</w:t>
+      </w:r>
+      <w:r>
+        <w:rPr>
+          <w:rFonts w:ascii="Century Gothic" w:hAnsi="Century Gothic"/>
+        </w:rPr>
+        <w:tab/>
+        <w:t>“test1.txt”</w:t>
+      </w:r>
+    </w:p>
+    <w:p>
+      <w:pPr>
+        <w:pStyle w:val="Default"/>
+        <w:rPr>
+          <w:rFonts w:ascii="Century Gothic" w:hAnsi="Century Gothic"/>
+        </w:rPr>
+      </w:pPr>
+      <w:r>
+        <w:rPr>
+          <w:rFonts w:ascii="Century Gothic" w:hAnsi="Century Gothic"/>
+        </w:rPr>
+        <w:t xml:space="preserve">Quadruples </w:t>
+      </w:r>
+      <w:r>
+        <w:rPr>
+          <w:rFonts w:ascii="Century Gothic" w:hAnsi="Century Gothic"/>
+        </w:rPr>
+        <w:t>file:</w:t>
+      </w:r>
+      <w:r>
+        <w:rPr>
+          <w:rFonts w:ascii="Century Gothic" w:hAnsi="Century Gothic"/>
+        </w:rPr>
+        <w:tab/>
+      </w:r>
+      <w:r>
+        <w:rPr>
+          <w:rFonts w:ascii="Century Gothic" w:hAnsi="Century Gothic"/>
+        </w:rPr>
+        <w:t>“</w:t>
+      </w:r>
+      <w:r>
+        <w:rPr>
+          <w:rFonts w:ascii="Century Gothic" w:hAnsi="Century Gothic"/>
+        </w:rPr>
+        <w:t>out1</w:t>
+      </w:r>
+      <w:r>
+        <w:rPr>
+          <w:rFonts w:ascii="Century Gothic" w:hAnsi="Century Gothic"/>
+        </w:rPr>
+        <w:t>.txt”</w:t>
+      </w:r>
+    </w:p>
+    <w:p>
+      <w:pPr>
+        <w:pStyle w:val="Default"/>
+        <w:rPr>
+          <w:rFonts w:ascii="Century Gothic" w:hAnsi="Century Gothic"/>
+        </w:rPr>
+      </w:pPr>
+      <w:r>
+        <w:rPr>
+          <w:rFonts w:ascii="Century Gothic" w:hAnsi="Century Gothic"/>
+        </w:rPr>
+        <w:t>Symbol table</w:t>
+      </w:r>
+      <w:r>
+        <w:rPr>
+          <w:rFonts w:ascii="Century Gothic" w:hAnsi="Century Gothic"/>
+        </w:rPr>
+        <w:t xml:space="preserve"> file:</w:t>
+      </w:r>
+      <w:r>
+        <w:rPr>
+          <w:rFonts w:ascii="Century Gothic" w:hAnsi="Century Gothic"/>
+        </w:rPr>
+        <w:tab/>
+      </w:r>
+      <w:r>
+        <w:rPr>
+          <w:rFonts w:ascii="Century Gothic" w:hAnsi="Century Gothic"/>
+        </w:rPr>
+        <w:t>“</w:t>
+      </w:r>
+      <w:r>
+        <w:rPr>
+          <w:rFonts w:ascii="Century Gothic" w:hAnsi="Century Gothic"/>
+        </w:rPr>
+        <w:t>symboltableout1</w:t>
+      </w:r>
+      <w:r>
+        <w:rPr>
+          <w:rFonts w:ascii="Century Gothic" w:hAnsi="Century Gothic"/>
+        </w:rPr>
+        <w:t>.txt”</w:t>
+      </w:r>
+    </w:p>
+    <w:p>
+      <w:pPr>
+        <w:pStyle w:val="Default"/>
+        <w:rPr>
+          <w:rFonts w:ascii="Century Gothic" w:hAnsi="Century Gothic"/>
+        </w:rPr>
+      </w:pPr>
+      <w:r>
+        <w:rPr>
+          <w:rFonts w:ascii="Century Gothic" w:hAnsi="Century Gothic"/>
+        </w:rPr>
+        <w:t>Errors file:</w:t>
+      </w:r>
+      <w:r>
+        <w:rPr>
+          <w:rFonts w:ascii="Century Gothic" w:hAnsi="Century Gothic"/>
+        </w:rPr>
+        <w:tab/>
+      </w:r>
+      <w:r>
+        <w:rPr>
+          <w:rFonts w:ascii="Century Gothic" w:hAnsi="Century Gothic"/>
+        </w:rPr>
+        <w:tab/>
+        <w:t>“error3.txt”</w:t>
+      </w:r>
     </w:p>
     <w:sectPr>
       <w:pgSz w:w="12240" w:h="15840"/>
@@ -3766,7 +3874,7 @@
 </file>
 
 <file path=customXml/itemProps1.xml><?xml version="1.0" encoding="utf-8"?>
-<ds:datastoreItem xmlns:ds="http://schemas.openxmlformats.org/officeDocument/2006/customXml" ds:itemID="{C358F645-1BF1-4471-8477-22029896A9EC}">
+<ds:datastoreItem xmlns:ds="http://schemas.openxmlformats.org/officeDocument/2006/customXml" ds:itemID="{18633C74-D0AB-49DF-AEFA-6E319D4F982B}">
   <ds:schemaRefs>
     <ds:schemaRef ds:uri="http://schemas.openxmlformats.org/officeDocument/2006/bibliography"/>
   </ds:schemaRefs>

</xml_diff>